<commit_message>
done with update note and delete note any some ui validations
</commit_message>
<xml_diff>
--- a/ContextApi.docx
+++ b/ContextApi.docx
@@ -126,6 +126,26 @@
         </w:rPr>
         <w:tab/>
         <w:t>gives you the location like if  I want to change the active class of the Link in the navbar then I will use useEffect and with the help of useEffect we define useLocation (location.pathname) to get the / and /about</w:t>
+      </w:r>
+    </w:p>
+    <w:p>
+      <w:pPr>
+        <w:rPr>
+          <w:lang w:val="en-US"/>
+        </w:rPr>
+      </w:pPr>
+    </w:p>
+    <w:p>
+      <w:pPr>
+        <w:rPr>
+          <w:lang w:val="en-US"/>
+        </w:rPr>
+      </w:pPr>
+      <w:r>
+        <w:rPr>
+          <w:lang w:val="en-US"/>
+        </w:rPr>
+        <w:t>Font Awesome : provide good and free icons.</w:t>
       </w:r>
     </w:p>
     <w:sectPr>

</xml_diff>